<commit_message>
Erweiterungen im Use Case Template
</commit_message>
<xml_diff>
--- a/Doku/Labor3/Use Case Diagramme/UseCaseKurzbeschreibungTemplate.docx
+++ b/Doku/Labor3/Use Case Diagramme/UseCaseKurzbeschreibungTemplate.docx
@@ -136,6 +136,33 @@
               <w:rPr>
                 <w:b/>
               </w:rPr>
+              <w:t>Vorbedingungen</w:t>
+            </w:r>
+          </w:p>
+        </w:tc>
+        <w:tc>
+          <w:tcPr>
+            <w:tcW w:w="4603" w:type="dxa"/>
+          </w:tcPr>
+          <w:p/>
+        </w:tc>
+      </w:tr>
+      <w:tr>
+        <w:tc>
+          <w:tcPr>
+            <w:tcW w:w="4603" w:type="dxa"/>
+            <w:shd w:val="clear" w:color="auto" w:fill="E0E0E0"/>
+          </w:tcPr>
+          <w:p>
+            <w:pPr>
+              <w:rPr>
+                <w:b/>
+              </w:rPr>
+            </w:pPr>
+            <w:r>
+              <w:rPr>
+                <w:b/>
+              </w:rPr>
               <w:t>Essenzielle Schritte</w:t>
             </w:r>
           </w:p>
@@ -164,6 +191,47 @@
                 <w:b/>
               </w:rPr>
               <w:t>Erweiterungen</w:t>
+            </w:r>
+          </w:p>
+        </w:tc>
+        <w:tc>
+          <w:tcPr>
+            <w:tcW w:w="4603" w:type="dxa"/>
+          </w:tcPr>
+          <w:p/>
+        </w:tc>
+      </w:tr>
+      <w:tr>
+        <w:tc>
+          <w:tcPr>
+            <w:tcW w:w="4603" w:type="dxa"/>
+            <w:shd w:val="clear" w:color="auto" w:fill="E0E0E0"/>
+          </w:tcPr>
+          <w:p>
+            <w:pPr>
+              <w:rPr>
+                <w:b/>
+              </w:rPr>
+            </w:pPr>
+            <w:r>
+              <w:rPr>
+                <w:b/>
+              </w:rPr>
+              <w:t xml:space="preserve">Zustand des Systems nach </w:t>
+            </w:r>
+            <w:proofErr w:type="spellStart"/>
+            <w:r>
+              <w:rPr>
+                <w:b/>
+              </w:rPr>
+              <w:t>Use</w:t>
+            </w:r>
+            <w:proofErr w:type="spellEnd"/>
+            <w:r>
+              <w:rPr>
+                <w:b/>
+              </w:rPr>
+              <w:t xml:space="preserve"> Case</w:t>
             </w:r>
           </w:p>
         </w:tc>

</xml_diff>

<commit_message>
nochmal Änderungen im Use Case BeschreibungsTemplate
</commit_message>
<xml_diff>
--- a/Doku/Labor3/Use Case Diagramme/UseCaseKurzbeschreibungTemplate.docx
+++ b/Doku/Labor3/Use Case Diagramme/UseCaseKurzbeschreibungTemplate.docx
@@ -217,21 +217,15 @@
               <w:rPr>
                 <w:b/>
               </w:rPr>
-              <w:t xml:space="preserve">Zustand des Systems nach </w:t>
+              <w:t xml:space="preserve">Zustand </w:t>
             </w:r>
-            <w:proofErr w:type="spellStart"/>
+            <w:bookmarkStart w:id="0" w:name="_GoBack"/>
+            <w:bookmarkEnd w:id="0"/>
             <w:r>
               <w:rPr>
                 <w:b/>
               </w:rPr>
-              <w:t>Use</w:t>
-            </w:r>
-            <w:proofErr w:type="spellEnd"/>
-            <w:r>
-              <w:rPr>
-                <w:b/>
-              </w:rPr>
-              <w:t xml:space="preserve"> Case</w:t>
+              <w:t>nach Use Case</w:t>
             </w:r>
           </w:p>
         </w:tc>
@@ -243,10 +237,7 @@
         </w:tc>
       </w:tr>
     </w:tbl>
-    <w:p>
-      <w:bookmarkStart w:id="0" w:name="_GoBack"/>
-      <w:bookmarkEnd w:id="0"/>
-    </w:p>
+    <w:p/>
     <w:sectPr>
       <w:pgSz w:w="11900" w:h="16840"/>
       <w:pgMar w:top="1417" w:right="1417" w:bottom="1134" w:left="1417" w:header="708" w:footer="708" w:gutter="0"/>

</xml_diff>